<commit_message>
Fixed README.md stats and docx preparation for all Renaissance - JDK 17 - Shenandoah GC tests
</commit_message>
<xml_diff>
--- a/Java/log-intermed-prep/Renaissance/JDK17/ShenandoahGC/docs/benchSuite-renaissance_gc-shenandoahGC_app-akka-uct_heap-1G.docx
+++ b/Java/log-intermed-prep/Renaissance/JDK17/ShenandoahGC/docs/benchSuite-renaissance_gc-shenandoahGC_app-akka-uct_heap-1G.docx
@@ -21,7 +21,7 @@
                 <w:rFonts w:ascii="Times New Roman" w:hAnsi="Times New Roman"/>
                 <w:sz w:val="22"/>
               </w:rPr>
-              <w:t>95.59</w:t>
+              <w:t>0M</w:t>
             </w:r>
           </w:p>
         </w:tc>
@@ -37,7 +37,7 @@
                 <w:rFonts w:ascii="Times New Roman" w:hAnsi="Times New Roman"/>
                 <w:sz w:val="22"/>
               </w:rPr>
-              <w:t>217.14</w:t>
+              <w:t>0M</w:t>
             </w:r>
           </w:p>
         </w:tc>
@@ -53,7 +53,7 @@
                 <w:rFonts w:ascii="Times New Roman" w:hAnsi="Times New Roman"/>
                 <w:sz w:val="22"/>
               </w:rPr>
-              <w:t>4929</w:t>
+              <w:t>0M</w:t>
             </w:r>
           </w:p>
         </w:tc>
@@ -69,7 +69,7 @@
                 <w:rFonts w:ascii="Times New Roman" w:hAnsi="Times New Roman"/>
                 <w:sz w:val="22"/>
               </w:rPr>
-              <w:t>13483</w:t>
+              <w:t>13891</w:t>
             </w:r>
           </w:p>
         </w:tc>
@@ -101,7 +101,7 @@
                 <w:rFonts w:ascii="Times New Roman" w:hAnsi="Times New Roman"/>
                 <w:sz w:val="22"/>
               </w:rPr>
-              <w:t>0.20079</w:t>
+              <w:t>0.49688</w:t>
             </w:r>
           </w:p>
         </w:tc>
@@ -117,7 +117,7 @@
                 <w:rFonts w:ascii="Times New Roman" w:hAnsi="Times New Roman"/>
                 <w:sz w:val="22"/>
               </w:rPr>
-              <w:t>0.00890</w:t>
+              <w:t>0.10036</w:t>
             </w:r>
           </w:p>
         </w:tc>
@@ -133,7 +133,7 @@
                 <w:rFonts w:ascii="Times New Roman" w:hAnsi="Times New Roman"/>
                 <w:sz w:val="22"/>
               </w:rPr>
-              <w:t>0.00730</w:t>
+              <w:t>0.02266</w:t>
             </w:r>
           </w:p>
         </w:tc>
@@ -149,7 +149,7 @@
                 <w:rFonts w:ascii="Times New Roman" w:hAnsi="Times New Roman"/>
                 <w:sz w:val="22"/>
               </w:rPr>
-              <w:t>0.01474</w:t>
+              <w:t>0.45083</w:t>
             </w:r>
           </w:p>
         </w:tc>
@@ -165,7 +165,7 @@
                 <w:rFonts w:ascii="Times New Roman" w:hAnsi="Times New Roman"/>
                 <w:sz w:val="22"/>
               </w:rPr>
-              <w:t>0.04140</w:t>
+              <w:t>0.47007</w:t>
             </w:r>
           </w:p>
         </w:tc>
@@ -181,7 +181,7 @@
                 <w:rFonts w:ascii="Times New Roman" w:hAnsi="Times New Roman"/>
                 <w:sz w:val="22"/>
               </w:rPr>
-              <w:t>0.08224</w:t>
+              <w:t>0.47929</w:t>
             </w:r>
           </w:p>
         </w:tc>
@@ -197,7 +197,7 @@
                 <w:rFonts w:ascii="Times New Roman" w:hAnsi="Times New Roman"/>
                 <w:sz w:val="22"/>
               </w:rPr>
-              <w:t>45.89994</w:t>
+              <w:t>134.92834</w:t>
             </w:r>
           </w:p>
         </w:tc>
@@ -549,7 +549,7 @@
                 <w:rFonts w:ascii="Times New Roman" w:hAnsi="Times New Roman"/>
                 <w:sz w:val="22"/>
               </w:rPr>
-              <w:t>42314</w:t>
+              <w:t>38580</w:t>
             </w:r>
           </w:p>
         </w:tc>
@@ -581,7 +581,7 @@
                 <w:rFonts w:ascii="Times New Roman" w:hAnsi="Times New Roman"/>
                 <w:sz w:val="22"/>
               </w:rPr>
-              <w:t>1102.71554</w:t>
+              <w:t>0.94546</w:t>
             </w:r>
           </w:p>
         </w:tc>
@@ -597,7 +597,7 @@
                 <w:rFonts w:ascii="Times New Roman" w:hAnsi="Times New Roman"/>
                 <w:sz w:val="22"/>
               </w:rPr>
-              <w:t>0.10660</w:t>
+              <w:t>0.03544</w:t>
             </w:r>
           </w:p>
         </w:tc>
@@ -613,7 +613,7 @@
                 <w:rFonts w:ascii="Times New Roman" w:hAnsi="Times New Roman"/>
                 <w:sz w:val="22"/>
               </w:rPr>
-              <w:t>1.51870</w:t>
+              <w:t>0.01701</w:t>
             </w:r>
           </w:p>
         </w:tc>
@@ -629,7 +629,7 @@
                 <w:rFonts w:ascii="Times New Roman" w:hAnsi="Times New Roman"/>
                 <w:sz w:val="22"/>
               </w:rPr>
-              <w:t>0.49977</w:t>
+              <w:t>0.24429</w:t>
             </w:r>
           </w:p>
         </w:tc>
@@ -645,7 +645,7 @@
                 <w:rFonts w:ascii="Times New Roman" w:hAnsi="Times New Roman"/>
                 <w:sz w:val="22"/>
               </w:rPr>
-              <w:t>0.58176</w:t>
+              <w:t>0.27996</w:t>
             </w:r>
           </w:p>
         </w:tc>
@@ -661,7 +661,7 @@
                 <w:rFonts w:ascii="Times New Roman" w:hAnsi="Times New Roman"/>
                 <w:sz w:val="22"/>
               </w:rPr>
-              <w:t>0.70934</w:t>
+              <w:t>0.33707</w:t>
             </w:r>
           </w:p>
         </w:tc>
@@ -677,7 +677,7 @@
                 <w:rFonts w:ascii="Times New Roman" w:hAnsi="Times New Roman"/>
                 <w:sz w:val="22"/>
               </w:rPr>
-              <w:t>4587.44445</w:t>
+              <w:t>1266.54418</w:t>
             </w:r>
           </w:p>
         </w:tc>
@@ -709,25 +709,7 @@
                 <w:rFonts w:ascii="Times New Roman" w:hAnsi="Times New Roman"/>
                 <w:sz w:val="22"/>
               </w:rPr>
-              <w:t>41</w:t>
-              <w:tab/>
-              <w:t>0.10782</w:t>
-              <w:tab/>
-              <w:t>0.28370</w:t>
-              <w:tab/>
-              <w:t>0.16973</w:t>
-              <w:tab/>
-              <w:t>0.05488</w:t>
-              <w:tab/>
-              <w:t>0.11959</w:t>
-              <w:tab/>
-              <w:t>0.13986</w:t>
-              <w:tab/>
-              <w:t>0.21989</w:t>
-              <w:tab/>
-              <w:t>6.95888</w:t>
-              <w:tab/>
-              <w:t>62.1</w:t>
+              <w:t>95.59</w:t>
             </w:r>
           </w:p>
         </w:tc>
@@ -743,25 +725,7 @@
                 <w:rFonts w:ascii="Times New Roman" w:hAnsi="Times New Roman"/>
                 <w:sz w:val="22"/>
               </w:rPr>
-              <w:t>359</w:t>
-              <w:tab/>
-              <w:t>0.11347</w:t>
-              <w:tab/>
-              <w:t>0.49626</w:t>
-              <w:tab/>
-              <w:t>0.21832</w:t>
-              <w:tab/>
-              <w:t>0.06867</w:t>
-              <w:tab/>
-              <w:t>0.14639</w:t>
-              <w:tab/>
-              <w:t>0.22820</w:t>
-              <w:tab/>
-              <w:t>0.26085</w:t>
-              <w:tab/>
-              <w:t>78.37527</w:t>
-              <w:tab/>
-              <w:t>62.1</w:t>
+              <w:t>217.14</w:t>
             </w:r>
           </w:p>
         </w:tc>
@@ -777,25 +741,7 @@
                 <w:rFonts w:ascii="Times New Roman" w:hAnsi="Times New Roman"/>
                 <w:sz w:val="22"/>
               </w:rPr>
-              <w:t>8</w:t>
-              <w:tab/>
-              <w:t>0.37809</w:t>
-              <w:tab/>
-              <w:t>0.49688</w:t>
-              <w:tab/>
-              <w:t>0.46178</w:t>
-              <w:tab/>
-              <w:t>0.03660</w:t>
-              <w:tab/>
-              <w:t>0.45083</w:t>
-              <w:tab/>
-              <w:t>0.47007</w:t>
-              <w:tab/>
-              <w:t>0.47929</w:t>
-              <w:tab/>
-              <w:t>3.69425</w:t>
-              <w:tab/>
-              <w:t>62.1</w:t>
+              <w:t>4929</w:t>
             </w:r>
           </w:p>
         </w:tc>

</xml_diff>